<commit_message>
Updated all scheduling templates for Fowler.
</commit_message>
<xml_diff>
--- a/resources/Templates/Scheduling_Entry_Template_Rohrer.docx
+++ b/resources/Templates/Scheduling_Entry_Template_Rohrer.docx
@@ -230,16 +230,6 @@
           <w:szCs w:val="20"/>
         </w:rPr>
         <w:t>Judge Kyle E. Rohrer</w:t>
-      </w:r>
-      <w:r>
-        <w:rPr>
-          <w:rFonts w:ascii="Palatino Linotype" w:hAnsi="Palatino Linotype"/>
-          <w:b/>
-          <w:bCs/>
-          <w:sz w:val="20"/>
-          <w:szCs w:val="20"/>
-        </w:rPr>
-        <w:t xml:space="preserve"> – Courtroom B Track</w:t>
       </w:r>
     </w:p>
     <w:p>

</xml_diff>